<commit_message>
Convert doc to RTF
</commit_message>
<xml_diff>
--- a/Git_notes.docx
+++ b/Git_notes.docx
@@ -90,27 +90,7 @@
           <w:sz w:val="20"/>
           <w:szCs w:val="20"/>
         </w:rPr>
-        <w:t xml:space="preserve">echo "# </w:t>
-      </w:r>
-      <w:proofErr w:type="spellStart"/>
-      <w:r>
-        <w:rPr>
-          <w:rFonts w:ascii="Consolas" w:eastAsia="Times New Roman" w:hAnsi="Consolas" w:cs="Courier New"/>
-          <w:color w:val="24292E"/>
-          <w:sz w:val="20"/>
-          <w:szCs w:val="20"/>
-        </w:rPr>
-        <w:t>tensorflow_bootcamp</w:t>
-      </w:r>
-      <w:proofErr w:type="spellEnd"/>
-      <w:r>
-        <w:rPr>
-          <w:rFonts w:ascii="Consolas" w:eastAsia="Times New Roman" w:hAnsi="Consolas" w:cs="Courier New"/>
-          <w:color w:val="24292E"/>
-          <w:sz w:val="20"/>
-          <w:szCs w:val="20"/>
-        </w:rPr>
-        <w:t>" &gt;&gt; README.md</w:t>
+        <w:t>echo "# tensorflow_bootcamp" &gt;&gt; README.md</w:t>
       </w:r>
     </w:p>
     <w:p>
@@ -149,19 +129,8 @@
           <w:sz w:val="20"/>
           <w:szCs w:val="20"/>
         </w:rPr>
-        <w:t xml:space="preserve">git </w:t>
-      </w:r>
-      <w:proofErr w:type="spellStart"/>
-      <w:r>
-        <w:rPr>
-          <w:rFonts w:ascii="Consolas" w:eastAsia="Times New Roman" w:hAnsi="Consolas" w:cs="Courier New"/>
-          <w:color w:val="24292E"/>
-          <w:sz w:val="20"/>
-          <w:szCs w:val="20"/>
-        </w:rPr>
-        <w:t>init</w:t>
-      </w:r>
-      <w:proofErr w:type="spellEnd"/>
+        <w:t>git init</w:t>
+      </w:r>
     </w:p>
     <w:p>
       <w:pPr>
@@ -552,19 +521,8 @@
           <w:sz w:val="21"/>
           <w:szCs w:val="21"/>
         </w:rPr>
-        <w:t xml:space="preserve">Create a new repo at github and copy the </w:t>
-      </w:r>
-      <w:proofErr w:type="spellStart"/>
-      <w:r>
-        <w:rPr>
-          <w:rFonts w:ascii="Segoe UI" w:eastAsia="Times New Roman" w:hAnsi="Segoe UI" w:cs="Segoe UI"/>
-          <w:color w:val="24292E"/>
-          <w:sz w:val="21"/>
-          <w:szCs w:val="21"/>
-        </w:rPr>
-        <w:t>url</w:t>
-      </w:r>
-      <w:proofErr w:type="spellEnd"/>
+        <w:t>Create a new repo at github and copy the url</w:t>
+      </w:r>
     </w:p>
     <w:p>
       <w:pPr>
@@ -589,19 +547,8 @@
           <w:sz w:val="21"/>
           <w:szCs w:val="21"/>
         </w:rPr>
-        <w:t xml:space="preserve">Point to the local directory and type: git </w:t>
-      </w:r>
-      <w:proofErr w:type="spellStart"/>
-      <w:r>
-        <w:rPr>
-          <w:rFonts w:ascii="Segoe UI" w:eastAsia="Times New Roman" w:hAnsi="Segoe UI" w:cs="Segoe UI"/>
-          <w:color w:val="24292E"/>
-          <w:sz w:val="21"/>
-          <w:szCs w:val="21"/>
-        </w:rPr>
-        <w:t>init</w:t>
-      </w:r>
-      <w:proofErr w:type="spellEnd"/>
+        <w:t>Point to the local directory and type: git init</w:t>
+      </w:r>
     </w:p>
     <w:p>
       <w:pPr>
@@ -626,19 +573,8 @@
           <w:sz w:val="21"/>
           <w:szCs w:val="21"/>
         </w:rPr>
-        <w:t xml:space="preserve">git </w:t>
-      </w:r>
-      <w:proofErr w:type="gramStart"/>
-      <w:r>
-        <w:rPr>
-          <w:rFonts w:ascii="Segoe UI" w:eastAsia="Times New Roman" w:hAnsi="Segoe UI" w:cs="Segoe UI"/>
-          <w:color w:val="24292E"/>
-          <w:sz w:val="21"/>
-          <w:szCs w:val="21"/>
-        </w:rPr>
-        <w:t>add .</w:t>
-      </w:r>
-      <w:proofErr w:type="gramEnd"/>
+        <w:t>git add .</w:t>
+      </w:r>
     </w:p>
     <w:p>
       <w:pPr>
@@ -813,51 +749,17 @@
         <w:t xml:space="preserve">You can also </w:t>
       </w:r>
       <w:r>
-        <w:t xml:space="preserve">use git </w:t>
-      </w:r>
-      <w:proofErr w:type="spellStart"/>
-      <w:r>
-        <w:t>init</w:t>
-      </w:r>
-      <w:proofErr w:type="spellEnd"/>
-      <w:r>
-        <w:t xml:space="preserve"> </w:t>
-      </w:r>
-      <w:proofErr w:type="spellStart"/>
-      <w:r>
-        <w:t>project_name</w:t>
-      </w:r>
-      <w:proofErr w:type="spellEnd"/>
-      <w:r>
-        <w:t xml:space="preserve"> </w:t>
-      </w:r>
-    </w:p>
-    <w:p>
-      <w:r>
-        <w:t xml:space="preserve">List all files including hidden </w:t>
-      </w:r>
-      <w:proofErr w:type="gramStart"/>
-      <w:r>
-        <w:t>files :</w:t>
-      </w:r>
-      <w:proofErr w:type="gramEnd"/>
-      <w:r>
-        <w:t xml:space="preserve"> ls – al</w:t>
-      </w:r>
-      <w:bookmarkStart w:id="0" w:name="_GoBack"/>
-      <w:bookmarkEnd w:id="0"/>
-    </w:p>
-    <w:p>
-      <w:r>
-        <w:t xml:space="preserve">Rm -rf </w:t>
-      </w:r>
-      <w:proofErr w:type="spellStart"/>
-      <w:r>
-        <w:t>foldername</w:t>
-      </w:r>
-      <w:proofErr w:type="spellEnd"/>
-      <w:r>
-        <w:t xml:space="preserve"> </w:t>
+        <w:t xml:space="preserve">use git init project_name </w:t>
+      </w:r>
+    </w:p>
+    <w:p>
+      <w:r>
+        <w:t>List all files including hidden files : ls – al</w:t>
+      </w:r>
+    </w:p>
+    <w:p>
+      <w:r>
+        <w:t xml:space="preserve">Rm -rf foldername </w:t>
       </w:r>
     </w:p>
     <w:p>
@@ -878,15 +780,7 @@
         <w:t xml:space="preserve">find a repo and click on fork; </w:t>
       </w:r>
       <w:r>
-        <w:t xml:space="preserve">go to Git Bash and type in git clone </w:t>
-      </w:r>
-      <w:proofErr w:type="spellStart"/>
-      <w:r>
-        <w:t>url</w:t>
-      </w:r>
-      <w:proofErr w:type="spellEnd"/>
-      <w:r>
-        <w:t xml:space="preserve"> </w:t>
+        <w:t xml:space="preserve">go to Git Bash and type in git clone url </w:t>
       </w:r>
     </w:p>
     <w:p>
@@ -901,15 +795,7 @@
         <w:t>To go to the git folder</w:t>
       </w:r>
       <w:r>
-        <w:t xml:space="preserve">: </w:t>
-      </w:r>
-      <w:proofErr w:type="gramStart"/>
-      <w:r>
-        <w:t>cd .git</w:t>
-      </w:r>
-      <w:proofErr w:type="gramEnd"/>
-      <w:r>
-        <w:t>/</w:t>
+        <w:t>: cd .git/</w:t>
       </w:r>
     </w:p>
     <w:p>
@@ -936,31 +822,7 @@
         <w:t xml:space="preserve">To ignore the files from </w:t>
       </w:r>
       <w:r>
-        <w:t xml:space="preserve">git </w:t>
-      </w:r>
-      <w:proofErr w:type="gramStart"/>
-      <w:r>
-        <w:t>add .</w:t>
-      </w:r>
-      <w:proofErr w:type="gramEnd"/>
-      <w:r>
-        <w:t xml:space="preserve">, type: </w:t>
-      </w:r>
-      <w:proofErr w:type="spellStart"/>
-      <w:r>
-        <w:t>npp</w:t>
-      </w:r>
-      <w:proofErr w:type="spellEnd"/>
-      <w:r>
-        <w:t xml:space="preserve"> .</w:t>
-      </w:r>
-      <w:proofErr w:type="spellStart"/>
-      <w:r>
-        <w:t>gitignore</w:t>
-      </w:r>
-      <w:proofErr w:type="spellEnd"/>
-      <w:r>
-        <w:t xml:space="preserve"> (list the files want to ignore in the notepad++)</w:t>
+        <w:t>git add ., type: npp .gitignore (list the files want to ignore in the notepad++)</w:t>
       </w:r>
     </w:p>
     <w:p>
@@ -972,23 +834,10 @@
         </w:numPr>
       </w:pPr>
       <w:r>
-        <w:t xml:space="preserve">To manually add a file that listed in </w:t>
-      </w:r>
-      <w:proofErr w:type="gramStart"/>
-      <w:r>
-        <w:t xml:space="preserve">the </w:t>
-      </w:r>
-      <w:r>
-        <w:t>.</w:t>
-      </w:r>
-      <w:proofErr w:type="spellStart"/>
-      <w:r>
-        <w:t>gitignore</w:t>
-      </w:r>
-      <w:proofErr w:type="spellEnd"/>
-      <w:proofErr w:type="gramEnd"/>
-      <w:r>
-        <w:t xml:space="preserve">, use: git add -f filename </w:t>
+        <w:t xml:space="preserve">To manually add a file that listed in the </w:t>
+      </w:r>
+      <w:r>
+        <w:t xml:space="preserve">.gitignore, use: git add -f filename </w:t>
       </w:r>
     </w:p>
     <w:p>
@@ -1008,6 +857,23 @@
       <w:r>
         <w:t xml:space="preserve">: git remove remote origin </w:t>
       </w:r>
+    </w:p>
+    <w:p>
+      <w:pPr>
+        <w:pStyle w:val="ListParagraph"/>
+        <w:numPr>
+          <w:ilvl w:val="0"/>
+          <w:numId w:val="2"/>
+        </w:numPr>
+      </w:pPr>
+      <w:r>
+        <w:t xml:space="preserve">When encounter remote commit has more files than local, </w:t>
+      </w:r>
+      <w:r>
+        <w:t>use: git pull</w:t>
+      </w:r>
+      <w:bookmarkStart w:id="0" w:name="_GoBack"/>
+      <w:bookmarkEnd w:id="0"/>
     </w:p>
     <w:p/>
     <w:sectPr>

</xml_diff>